<commit_message>
added java-8 savior material
</commit_message>
<xml_diff>
--- a/GIT.docx
+++ b/GIT.docx
@@ -34,7 +34,17 @@
           <w:sz w:val="36"/>
           <w:szCs w:val="36"/>
         </w:rPr>
-        <w:t xml:space="preserve"> Monday, 20 September, 2021</w:t>
+        <w:t xml:space="preserve"> </w:t>
+      </w:r>
+      <w:r>
+        <w:rPr>
+          <w:rFonts w:ascii="JetBrains Mono NL" w:hAnsi="JetBrains Mono NL" w:cs="JetBrains Mono NL"/>
+          <w:b/>
+          <w:color w:val="00BF00"/>
+          <w:sz w:val="36"/>
+          <w:szCs w:val="36"/>
+        </w:rPr>
+        <w:t>Monday, 20 September, 2021</w:t>
       </w:r>
       <w:bookmarkStart w:id="0" w:name="_GoBack"/>
       <w:bookmarkEnd w:id="0"/>
@@ -1625,7 +1635,17 @@
           <w:sz w:val="18"/>
           <w:szCs w:val="18"/>
         </w:rPr>
-        <w:t xml:space="preserve"> is located.</w:t>
+        <w:t xml:space="preserve"> is located</w:t>
+      </w:r>
+      <w:r>
+        <w:rPr>
+          <w:rFonts w:ascii="JetBrains Mono NL" w:hAnsi="JetBrains Mono NL" w:cs="JetBrains Mono NL"/>
+          <w:i/>
+          <w:color w:val="FF0000"/>
+          <w:sz w:val="18"/>
+          <w:szCs w:val="18"/>
+        </w:rPr>
+        <w:t>.</w:t>
       </w:r>
     </w:p>
     <w:p>

</xml_diff>

<commit_message>
Examples added for static method example.
</commit_message>
<xml_diff>
--- a/GIT.docx
+++ b/GIT.docx
@@ -46,8 +46,6 @@
         </w:rPr>
         <w:t>Monday, 20 September, 2021</w:t>
       </w:r>
-      <w:bookmarkStart w:id="0" w:name="_GoBack"/>
-      <w:bookmarkEnd w:id="0"/>
     </w:p>
     <w:p>
       <w:pPr>
@@ -71,6 +69,7 @@
         <w:spacing w:after="0" w:line="240" w:lineRule="auto"/>
         <w:rPr>
           <w:rFonts w:ascii="JetBrains Mono NL" w:hAnsi="JetBrains Mono NL" w:cs="JetBrains Mono NL"/>
+          <w:b/>
           <w:i/>
           <w:color w:val="FF0000"/>
           <w:sz w:val="18"/>
@@ -80,6 +79,7 @@
       <w:r>
         <w:rPr>
           <w:rFonts w:ascii="JetBrains Mono NL" w:hAnsi="JetBrains Mono NL" w:cs="JetBrains Mono NL"/>
+          <w:b/>
           <w:i/>
           <w:color w:val="FF0000"/>
           <w:sz w:val="18"/>
@@ -87,169 +87,182 @@
         </w:rPr>
         <w:t>To check the git version</w:t>
       </w:r>
-    </w:p>
-    <w:p>
-      <w:pPr>
-        <w:autoSpaceDE w:val="0"/>
-        <w:autoSpaceDN w:val="0"/>
-        <w:adjustRightInd w:val="0"/>
-        <w:spacing w:after="0" w:line="240" w:lineRule="auto"/>
-        <w:rPr>
-          <w:rFonts w:ascii="JetBrains Mono NL" w:hAnsi="JetBrains Mono NL" w:cs="JetBrains Mono NL"/>
-          <w:color w:val="00BFBF"/>
-          <w:sz w:val="18"/>
-          <w:szCs w:val="18"/>
-        </w:rPr>
-      </w:pPr>
-      <w:proofErr w:type="spellStart"/>
-      <w:r>
-        <w:rPr>
-          <w:rFonts w:ascii="JetBrains Mono NL" w:hAnsi="JetBrains Mono NL" w:cs="JetBrains Mono NL"/>
-          <w:color w:val="00BF00"/>
-          <w:sz w:val="18"/>
-          <w:szCs w:val="18"/>
-        </w:rPr>
-        <w:t>srikantvs@srikantvs</w:t>
-      </w:r>
-      <w:proofErr w:type="spellEnd"/>
-      <w:r>
-        <w:rPr>
-          <w:rFonts w:ascii="JetBrains Mono NL" w:hAnsi="JetBrains Mono NL" w:cs="JetBrains Mono NL"/>
-          <w:color w:val="00BF00"/>
-          <w:sz w:val="18"/>
-          <w:szCs w:val="18"/>
-        </w:rPr>
-        <w:t xml:space="preserve"> </w:t>
-      </w:r>
-      <w:r>
-        <w:rPr>
-          <w:rFonts w:ascii="JetBrains Mono NL" w:hAnsi="JetBrains Mono NL" w:cs="JetBrains Mono NL"/>
-          <w:color w:val="BF00BF"/>
-          <w:sz w:val="18"/>
-          <w:szCs w:val="18"/>
-        </w:rPr>
-        <w:t xml:space="preserve">MINGW64 </w:t>
-      </w:r>
-      <w:r>
-        <w:rPr>
-          <w:rFonts w:ascii="JetBrains Mono NL" w:hAnsi="JetBrains Mono NL" w:cs="JetBrains Mono NL"/>
-          <w:color w:val="BFBF00"/>
-          <w:sz w:val="18"/>
-          <w:szCs w:val="18"/>
-        </w:rPr>
-        <w:t>~/Desktop/dogs/</w:t>
-      </w:r>
-      <w:proofErr w:type="spellStart"/>
-      <w:r>
-        <w:rPr>
-          <w:rFonts w:ascii="JetBrains Mono NL" w:hAnsi="JetBrains Mono NL" w:cs="JetBrains Mono NL"/>
-          <w:color w:val="BFBF00"/>
-          <w:sz w:val="18"/>
-          <w:szCs w:val="18"/>
-        </w:rPr>
-        <w:t>wallah</w:t>
-      </w:r>
-      <w:proofErr w:type="spellEnd"/>
-      <w:r>
-        <w:rPr>
-          <w:rFonts w:ascii="JetBrains Mono NL" w:hAnsi="JetBrains Mono NL" w:cs="JetBrains Mono NL"/>
-          <w:color w:val="00BFBF"/>
-          <w:sz w:val="18"/>
-          <w:szCs w:val="18"/>
-        </w:rPr>
-        <w:t xml:space="preserve"> (main)</w:t>
-      </w:r>
-    </w:p>
-    <w:p>
-      <w:pPr>
-        <w:autoSpaceDE w:val="0"/>
-        <w:autoSpaceDN w:val="0"/>
-        <w:adjustRightInd w:val="0"/>
-        <w:spacing w:after="0" w:line="240" w:lineRule="auto"/>
-        <w:rPr>
-          <w:rFonts w:ascii="JetBrains Mono NL" w:hAnsi="JetBrains Mono NL" w:cs="JetBrains Mono NL"/>
-          <w:sz w:val="18"/>
-          <w:szCs w:val="18"/>
-        </w:rPr>
-      </w:pPr>
-      <w:r>
-        <w:rPr>
-          <w:rFonts w:ascii="JetBrains Mono NL" w:hAnsi="JetBrains Mono NL" w:cs="JetBrains Mono NL"/>
-          <w:sz w:val="18"/>
-          <w:szCs w:val="18"/>
-        </w:rPr>
-        <w:t>$ git --version</w:t>
-      </w:r>
-    </w:p>
-    <w:p>
-      <w:pPr>
-        <w:autoSpaceDE w:val="0"/>
-        <w:autoSpaceDN w:val="0"/>
-        <w:adjustRightInd w:val="0"/>
-        <w:spacing w:after="0" w:line="240" w:lineRule="auto"/>
-        <w:rPr>
-          <w:rFonts w:ascii="JetBrains Mono NL" w:hAnsi="JetBrains Mono NL" w:cs="JetBrains Mono NL"/>
-          <w:sz w:val="18"/>
-          <w:szCs w:val="18"/>
-        </w:rPr>
-      </w:pPr>
-      <w:r>
-        <w:rPr>
-          <w:rFonts w:ascii="JetBrains Mono NL" w:hAnsi="JetBrains Mono NL" w:cs="JetBrains Mono NL"/>
-          <w:sz w:val="18"/>
-          <w:szCs w:val="18"/>
-        </w:rPr>
-        <w:t>git version 2.29.</w:t>
-      </w:r>
-      <w:proofErr w:type="gramStart"/>
-      <w:r>
-        <w:rPr>
-          <w:rFonts w:ascii="JetBrains Mono NL" w:hAnsi="JetBrains Mono NL" w:cs="JetBrains Mono NL"/>
-          <w:sz w:val="18"/>
-          <w:szCs w:val="18"/>
-        </w:rPr>
-        <w:t>1.windows</w:t>
-      </w:r>
-      <w:proofErr w:type="gramEnd"/>
-      <w:r>
-        <w:rPr>
-          <w:rFonts w:ascii="JetBrains Mono NL" w:hAnsi="JetBrains Mono NL" w:cs="JetBrains Mono NL"/>
-          <w:sz w:val="18"/>
-          <w:szCs w:val="18"/>
-        </w:rPr>
-        <w:t>.1</w:t>
-      </w:r>
-    </w:p>
-    <w:p>
-      <w:pPr>
-        <w:autoSpaceDE w:val="0"/>
-        <w:autoSpaceDN w:val="0"/>
-        <w:adjustRightInd w:val="0"/>
-        <w:spacing w:after="0" w:line="240" w:lineRule="auto"/>
-        <w:rPr>
-          <w:rFonts w:ascii="JetBrains Mono NL" w:hAnsi="JetBrains Mono NL" w:cs="JetBrains Mono NL"/>
-          <w:sz w:val="18"/>
-          <w:szCs w:val="18"/>
-        </w:rPr>
-      </w:pPr>
-    </w:p>
-    <w:p>
-      <w:pPr>
-        <w:autoSpaceDE w:val="0"/>
-        <w:autoSpaceDN w:val="0"/>
-        <w:adjustRightInd w:val="0"/>
-        <w:spacing w:after="0" w:line="240" w:lineRule="auto"/>
-        <w:rPr>
-          <w:rFonts w:ascii="JetBrains Mono NL" w:hAnsi="JetBrains Mono NL" w:cs="JetBrains Mono NL"/>
+      <w:r>
+        <w:rPr>
+          <w:rFonts w:ascii="JetBrains Mono NL" w:hAnsi="JetBrains Mono NL" w:cs="JetBrains Mono NL"/>
+          <w:b/>
           <w:i/>
           <w:color w:val="FF0000"/>
           <w:sz w:val="18"/>
           <w:szCs w:val="18"/>
         </w:rPr>
-      </w:pPr>
-      <w:r>
-        <w:rPr>
-          <w:rFonts w:ascii="JetBrains Mono NL" w:hAnsi="JetBrains Mono NL" w:cs="JetBrains Mono NL"/>
+        <w:t>.</w:t>
+      </w:r>
+    </w:p>
+    <w:p>
+      <w:pPr>
+        <w:autoSpaceDE w:val="0"/>
+        <w:autoSpaceDN w:val="0"/>
+        <w:adjustRightInd w:val="0"/>
+        <w:spacing w:after="0" w:line="240" w:lineRule="auto"/>
+        <w:rPr>
+          <w:rFonts w:ascii="JetBrains Mono NL" w:hAnsi="JetBrains Mono NL" w:cs="JetBrains Mono NL"/>
+          <w:color w:val="00BFBF"/>
+          <w:sz w:val="18"/>
+          <w:szCs w:val="18"/>
+        </w:rPr>
+      </w:pPr>
+      <w:proofErr w:type="spellStart"/>
+      <w:r>
+        <w:rPr>
+          <w:rFonts w:ascii="JetBrains Mono NL" w:hAnsi="JetBrains Mono NL" w:cs="JetBrains Mono NL"/>
+          <w:color w:val="00BF00"/>
+          <w:sz w:val="18"/>
+          <w:szCs w:val="18"/>
+        </w:rPr>
+        <w:t>srikantvs@srikantvs</w:t>
+      </w:r>
+      <w:proofErr w:type="spellEnd"/>
+      <w:r>
+        <w:rPr>
+          <w:rFonts w:ascii="JetBrains Mono NL" w:hAnsi="JetBrains Mono NL" w:cs="JetBrains Mono NL"/>
+          <w:color w:val="00BF00"/>
+          <w:sz w:val="18"/>
+          <w:szCs w:val="18"/>
+        </w:rPr>
+        <w:t xml:space="preserve"> </w:t>
+      </w:r>
+      <w:r>
+        <w:rPr>
+          <w:rFonts w:ascii="JetBrains Mono NL" w:hAnsi="JetBrains Mono NL" w:cs="JetBrains Mono NL"/>
+          <w:color w:val="BF00BF"/>
+          <w:sz w:val="18"/>
+          <w:szCs w:val="18"/>
+        </w:rPr>
+        <w:t xml:space="preserve">MINGW64 </w:t>
+      </w:r>
+      <w:r>
+        <w:rPr>
+          <w:rFonts w:ascii="JetBrains Mono NL" w:hAnsi="JetBrains Mono NL" w:cs="JetBrains Mono NL"/>
+          <w:color w:val="BFBF00"/>
+          <w:sz w:val="18"/>
+          <w:szCs w:val="18"/>
+        </w:rPr>
+        <w:t>~/Desktop/dogs/</w:t>
+      </w:r>
+      <w:proofErr w:type="spellStart"/>
+      <w:r>
+        <w:rPr>
+          <w:rFonts w:ascii="JetBrains Mono NL" w:hAnsi="JetBrains Mono NL" w:cs="JetBrains Mono NL"/>
+          <w:color w:val="BFBF00"/>
+          <w:sz w:val="18"/>
+          <w:szCs w:val="18"/>
+        </w:rPr>
+        <w:t>wallah</w:t>
+      </w:r>
+      <w:proofErr w:type="spellEnd"/>
+      <w:r>
+        <w:rPr>
+          <w:rFonts w:ascii="JetBrains Mono NL" w:hAnsi="JetBrains Mono NL" w:cs="JetBrains Mono NL"/>
+          <w:color w:val="00BFBF"/>
+          <w:sz w:val="18"/>
+          <w:szCs w:val="18"/>
+        </w:rPr>
+        <w:t xml:space="preserve"> (main)</w:t>
+      </w:r>
+    </w:p>
+    <w:p>
+      <w:pPr>
+        <w:autoSpaceDE w:val="0"/>
+        <w:autoSpaceDN w:val="0"/>
+        <w:adjustRightInd w:val="0"/>
+        <w:spacing w:after="0" w:line="240" w:lineRule="auto"/>
+        <w:rPr>
+          <w:rFonts w:ascii="JetBrains Mono NL" w:hAnsi="JetBrains Mono NL" w:cs="JetBrains Mono NL"/>
+          <w:sz w:val="18"/>
+          <w:szCs w:val="18"/>
+        </w:rPr>
+      </w:pPr>
+      <w:r>
+        <w:rPr>
+          <w:rFonts w:ascii="JetBrains Mono NL" w:hAnsi="JetBrains Mono NL" w:cs="JetBrains Mono NL"/>
+          <w:sz w:val="18"/>
+          <w:szCs w:val="18"/>
+        </w:rPr>
+        <w:t>$ git --version</w:t>
+      </w:r>
+    </w:p>
+    <w:p>
+      <w:pPr>
+        <w:autoSpaceDE w:val="0"/>
+        <w:autoSpaceDN w:val="0"/>
+        <w:adjustRightInd w:val="0"/>
+        <w:spacing w:after="0" w:line="240" w:lineRule="auto"/>
+        <w:rPr>
+          <w:rFonts w:ascii="JetBrains Mono NL" w:hAnsi="JetBrains Mono NL" w:cs="JetBrains Mono NL"/>
+          <w:sz w:val="18"/>
+          <w:szCs w:val="18"/>
+        </w:rPr>
+      </w:pPr>
+      <w:r>
+        <w:rPr>
+          <w:rFonts w:ascii="JetBrains Mono NL" w:hAnsi="JetBrains Mono NL" w:cs="JetBrains Mono NL"/>
+          <w:sz w:val="18"/>
+          <w:szCs w:val="18"/>
+        </w:rPr>
+        <w:t>git version 2.29.</w:t>
+      </w:r>
+      <w:proofErr w:type="gramStart"/>
+      <w:r>
+        <w:rPr>
+          <w:rFonts w:ascii="JetBrains Mono NL" w:hAnsi="JetBrains Mono NL" w:cs="JetBrains Mono NL"/>
+          <w:sz w:val="18"/>
+          <w:szCs w:val="18"/>
+        </w:rPr>
+        <w:t>1.windows</w:t>
+      </w:r>
+      <w:proofErr w:type="gramEnd"/>
+      <w:r>
+        <w:rPr>
+          <w:rFonts w:ascii="JetBrains Mono NL" w:hAnsi="JetBrains Mono NL" w:cs="JetBrains Mono NL"/>
+          <w:sz w:val="18"/>
+          <w:szCs w:val="18"/>
+        </w:rPr>
+        <w:t>.1</w:t>
+      </w:r>
+    </w:p>
+    <w:p>
+      <w:pPr>
+        <w:autoSpaceDE w:val="0"/>
+        <w:autoSpaceDN w:val="0"/>
+        <w:adjustRightInd w:val="0"/>
+        <w:spacing w:after="0" w:line="240" w:lineRule="auto"/>
+        <w:rPr>
+          <w:rFonts w:ascii="JetBrains Mono NL" w:hAnsi="JetBrains Mono NL" w:cs="JetBrains Mono NL"/>
+          <w:sz w:val="18"/>
+          <w:szCs w:val="18"/>
+        </w:rPr>
+      </w:pPr>
+    </w:p>
+    <w:p>
+      <w:pPr>
+        <w:autoSpaceDE w:val="0"/>
+        <w:autoSpaceDN w:val="0"/>
+        <w:adjustRightInd w:val="0"/>
+        <w:spacing w:after="0" w:line="240" w:lineRule="auto"/>
+        <w:rPr>
+          <w:rFonts w:ascii="JetBrains Mono NL" w:hAnsi="JetBrains Mono NL" w:cs="JetBrains Mono NL"/>
+          <w:b/>
+          <w:i/>
+          <w:color w:val="FF0000"/>
+          <w:sz w:val="18"/>
+          <w:szCs w:val="18"/>
+        </w:rPr>
+      </w:pPr>
+      <w:r>
+        <w:rPr>
+          <w:rFonts w:ascii="JetBrains Mono NL" w:hAnsi="JetBrains Mono NL" w:cs="JetBrains Mono NL"/>
+          <w:b/>
           <w:i/>
           <w:color w:val="FF0000"/>
           <w:sz w:val="18"/>
@@ -537,6 +550,7 @@
         <w:spacing w:after="0" w:line="240" w:lineRule="auto"/>
         <w:rPr>
           <w:rFonts w:ascii="JetBrains Mono NL" w:hAnsi="JetBrains Mono NL" w:cs="JetBrains Mono NL"/>
+          <w:b/>
           <w:i/>
           <w:color w:val="FF0000"/>
           <w:sz w:val="18"/>
@@ -546,6 +560,7 @@
       <w:r>
         <w:rPr>
           <w:rFonts w:ascii="JetBrains Mono NL" w:hAnsi="JetBrains Mono NL" w:cs="JetBrains Mono NL"/>
+          <w:b/>
           <w:i/>
           <w:color w:val="FF0000"/>
           <w:sz w:val="18"/>
@@ -1591,6 +1606,7 @@
         <w:spacing w:after="0" w:line="240" w:lineRule="auto"/>
         <w:rPr>
           <w:rFonts w:ascii="JetBrains Mono NL" w:hAnsi="JetBrains Mono NL" w:cs="JetBrains Mono NL"/>
+          <w:b/>
           <w:i/>
           <w:color w:val="FF0000"/>
           <w:sz w:val="18"/>
@@ -1600,6 +1616,7 @@
       <w:r>
         <w:rPr>
           <w:rFonts w:ascii="JetBrains Mono NL" w:hAnsi="JetBrains Mono NL" w:cs="JetBrains Mono NL"/>
+          <w:b/>
           <w:i/>
           <w:color w:val="FF0000"/>
           <w:sz w:val="18"/>
@@ -1610,6 +1627,7 @@
       <w:r>
         <w:rPr>
           <w:rFonts w:ascii="JetBrains Mono NL" w:hAnsi="JetBrains Mono NL" w:cs="JetBrains Mono NL"/>
+          <w:b/>
           <w:i/>
           <w:color w:val="FF0000"/>
           <w:sz w:val="18"/>
@@ -1620,6 +1638,7 @@
       <w:r>
         <w:rPr>
           <w:rFonts w:ascii="JetBrains Mono NL" w:hAnsi="JetBrains Mono NL" w:cs="JetBrains Mono NL"/>
+          <w:b/>
           <w:i/>
           <w:color w:val="FF0000"/>
           <w:sz w:val="18"/>
@@ -1630,6 +1649,7 @@
       <w:r>
         <w:rPr>
           <w:rFonts w:ascii="JetBrains Mono NL" w:hAnsi="JetBrains Mono NL" w:cs="JetBrains Mono NL"/>
+          <w:b/>
           <w:i/>
           <w:color w:val="FF0000"/>
           <w:sz w:val="18"/>
@@ -1640,6 +1660,7 @@
       <w:r>
         <w:rPr>
           <w:rFonts w:ascii="JetBrains Mono NL" w:hAnsi="JetBrains Mono NL" w:cs="JetBrains Mono NL"/>
+          <w:b/>
           <w:i/>
           <w:color w:val="FF0000"/>
           <w:sz w:val="18"/>
@@ -1772,6 +1793,7 @@
         <w:spacing w:after="0" w:line="240" w:lineRule="auto"/>
         <w:rPr>
           <w:rFonts w:ascii="JetBrains Mono NL" w:hAnsi="JetBrains Mono NL" w:cs="JetBrains Mono NL"/>
+          <w:b/>
           <w:i/>
           <w:color w:val="FF0000"/>
           <w:sz w:val="18"/>
@@ -1781,6 +1803,7 @@
       <w:r>
         <w:rPr>
           <w:rFonts w:ascii="JetBrains Mono NL" w:hAnsi="JetBrains Mono NL" w:cs="JetBrains Mono NL"/>
+          <w:b/>
           <w:i/>
           <w:color w:val="FF0000"/>
           <w:sz w:val="18"/>
@@ -1903,6 +1926,7 @@
         <w:spacing w:after="0" w:line="240" w:lineRule="auto"/>
         <w:rPr>
           <w:rFonts w:ascii="JetBrains Mono NL" w:hAnsi="JetBrains Mono NL" w:cs="JetBrains Mono NL"/>
+          <w:b/>
           <w:i/>
           <w:color w:val="FF0000"/>
           <w:sz w:val="18"/>
@@ -1912,6 +1936,7 @@
       <w:r>
         <w:rPr>
           <w:rFonts w:ascii="JetBrains Mono NL" w:hAnsi="JetBrains Mono NL" w:cs="JetBrains Mono NL"/>
+          <w:b/>
           <w:i/>
           <w:color w:val="FF0000"/>
           <w:sz w:val="18"/>
@@ -2226,15 +2251,18 @@
           <w:szCs w:val="18"/>
         </w:rPr>
       </w:pPr>
-    </w:p>
-    <w:p>
-      <w:pPr>
-        <w:autoSpaceDE w:val="0"/>
-        <w:autoSpaceDN w:val="0"/>
-        <w:adjustRightInd w:val="0"/>
-        <w:spacing w:after="0" w:line="240" w:lineRule="auto"/>
-        <w:rPr>
-          <w:rFonts w:ascii="JetBrains Mono NL" w:hAnsi="JetBrains Mono NL" w:cs="JetBrains Mono NL"/>
+      <w:bookmarkStart w:id="0" w:name="_GoBack"/>
+      <w:bookmarkEnd w:id="0"/>
+    </w:p>
+    <w:p>
+      <w:pPr>
+        <w:autoSpaceDE w:val="0"/>
+        <w:autoSpaceDN w:val="0"/>
+        <w:adjustRightInd w:val="0"/>
+        <w:spacing w:after="0" w:line="240" w:lineRule="auto"/>
+        <w:rPr>
+          <w:rFonts w:ascii="JetBrains Mono NL" w:hAnsi="JetBrains Mono NL" w:cs="JetBrains Mono NL"/>
+          <w:b/>
           <w:i/>
           <w:color w:val="FF0000"/>
           <w:sz w:val="18"/>
@@ -2244,6 +2272,7 @@
       <w:r>
         <w:rPr>
           <w:rFonts w:ascii="JetBrains Mono NL" w:hAnsi="JetBrains Mono NL" w:cs="JetBrains Mono NL"/>
+          <w:b/>
           <w:i/>
           <w:color w:val="FF0000"/>
           <w:sz w:val="18"/>

</xml_diff>